<commit_message>
Participant List and Methods section updated
</commit_message>
<xml_diff>
--- a/Write-up/Methodology_REPSWITCH.docx
+++ b/Write-up/Methodology_REPSWITCH.docx
@@ -39,7 +39,10 @@
         <w:jc w:val="both"/>
       </w:pPr>
       <w:r>
-        <w:t>N native speakers of Spanish participated in this experiment (</w:t>
+        <w:t>Forty nine</w:t>
+      </w:r>
+      <w:r>
+        <w:t xml:space="preserve"> native speakers of Spanish participated in this experiment (</w:t>
       </w:r>
       <w:r>
         <w:rPr>
@@ -49,7 +52,13 @@
         <w:t xml:space="preserve">age range </w:t>
       </w:r>
       <w:r>
-        <w:t>= 18-35yo). All participants were recruited based on the following language competence criteria (retrieved from the Participa database [link]): (a) acquisition of L1 Spanish started between 0-3yo, (b) a 5/5 mark in the Spanish interview conducted as an indicator of linguistic competence, (c) Spanish BEST score range 60-65, and (d) any other language than Spanish is at minimal proficiency. Further, participants were recruited based on the following typing speed and accuracy criteria: (a) typing 30 words per minute (wpm), and (b) typing accuracy &gt; = N.</w:t>
+        <w:t xml:space="preserve">= </w:t>
+      </w:r>
+      <w:r>
+        <w:t>20</w:t>
+      </w:r>
+      <w:r>
+        <w:t>-35yo). All participants were recruited based on the following language competence criteria (retrieved from the Participa database [link]): (a) acquisition of L1 Spanish started between 0-3yo, (b) a 5/5 mark in the Spanish interview conducted as an indicator of linguistic competence, (c) Spanish BEST score range 60-65, and (d) any other language than Spanish is at minimal proficiency. Further, participants were recruited based on the following typing speed and accuracy criteria: (a) typing 30 words per minute (wpm), and (b) typing accuracy &gt; = N.</w:t>
       </w:r>
     </w:p>
     <w:p>
@@ -1575,7 +1584,7 @@
         <w:annotationRef/>
       </w:r>
       <w:r>
-        <w:t>The total duration of the trial was different that the time the participants were given to respond, because of the technical issue we had to solve with the microphone. I am not sure it should be mentioned, but it seems weird to have there two different numbers there.</w:t>
+        <w:t>The total duration of the trial was different that the time the participants were given to respond, because of the technical issue we had to solve with the microphone. I am not sure it should be mentioned, but it seems weird to have two different numbers there.</w:t>
       </w:r>
     </w:p>
   </w:comment>
@@ -14131,7 +14140,7 @@
 </file>
 
 <file path=customXml/itemProps2.xml><?xml version="1.0" encoding="utf-8"?>
-<ds:datastoreItem xmlns:ds="http://schemas.openxmlformats.org/officeDocument/2006/customXml" ds:itemID="{48AC1448-33E8-434F-965B-E46DA53A58E6}"/>
+<ds:datastoreItem xmlns:ds="http://schemas.openxmlformats.org/officeDocument/2006/customXml" ds:itemID="{97CDD3BE-BB83-4B12-B73A-43E5F56A6D59}"/>
 </file>
 
 <file path=customXml/itemProps3.xml><?xml version="1.0" encoding="utf-8"?>
@@ -14139,5 +14148,5 @@
 </file>
 
 <file path=customXml/itemProps4.xml><?xml version="1.0" encoding="utf-8"?>
-<ds:datastoreItem xmlns:ds="http://schemas.openxmlformats.org/officeDocument/2006/customXml" ds:itemID="{97CDD3BE-BB83-4B12-B73A-43E5F56A6D59}"/>
+<ds:datastoreItem xmlns:ds="http://schemas.openxmlformats.org/officeDocument/2006/customXml" ds:itemID="{48AC1448-33E8-434F-965B-E46DA53A58E6}"/>
 </file>
</xml_diff>

<commit_message>
Updated Participants' list and methods section, downloaded updated Participa list of the participants
</commit_message>
<xml_diff>
--- a/Write-up/Methodology_REPSWITCH.docx
+++ b/Write-up/Methodology_REPSWITCH.docx
@@ -39,10 +39,7 @@
         <w:jc w:val="both"/>
       </w:pPr>
       <w:r>
-        <w:t>Forty nine</w:t>
-      </w:r>
-      <w:r>
-        <w:t xml:space="preserve"> native speakers of Spanish participated in this experiment (</w:t>
+        <w:t>Forty nine native speakers of Spanish participated in this experiment (</w:t>
       </w:r>
       <w:r>
         <w:rPr>
@@ -52,13 +49,51 @@
         <w:t xml:space="preserve">age range </w:t>
       </w:r>
       <w:r>
-        <w:t xml:space="preserve">= </w:t>
-      </w:r>
-      <w:r>
-        <w:t>20</w:t>
-      </w:r>
-      <w:r>
-        <w:t>-35yo). All participants were recruited based on the following language competence criteria (retrieved from the Participa database [link]): (a) acquisition of L1 Spanish started between 0-3yo, (b) a 5/5 mark in the Spanish interview conducted as an indicator of linguistic competence, (c) Spanish BEST score range 60-65, and (d) any other language than Spanish is at minimal proficiency. Further, participants were recruited based on the following typing speed and accuracy criteria: (a) typing 30 words per minute (wpm), and (b) typing accuracy &gt; = N.</w:t>
+        <w:t xml:space="preserve">= 20-35yo). All participants were recruited based on the following language competence criteria (retrieved from the Participa database [link]): (a) acquisition of L1 Spanish started between 0-3yo, (b) a 5/5 mark in the Spanish interview conducted as an indicator of linguistic competence, (c) Spanish BEST score range 60-65, and (d) any other language than Spanish is at minimal proficiency. Further, participants were recruited based on the following typing speed and accuracy criteria: (a) typing </w:t>
+      </w:r>
+      <w:r>
+        <w:t>&gt; =</w:t>
+      </w:r>
+      <w:r>
+        <w:t xml:space="preserve"> </w:t>
+      </w:r>
+      <w:r>
+        <w:t>30 words per minute (wpm</w:t>
+      </w:r>
+      <w:r>
+        <w:t xml:space="preserve">, </w:t>
+      </w:r>
+      <w:r>
+        <w:rPr>
+          <w:i/>
+          <w:iCs/>
+        </w:rPr>
+        <w:t xml:space="preserve">mean </w:t>
+      </w:r>
+      <w:r>
+        <w:t>= 42.14</w:t>
+      </w:r>
+      <w:r>
+        <w:t xml:space="preserve">), and (b) typing accuracy &gt; = </w:t>
+      </w:r>
+      <w:r>
+        <w:t>80</w:t>
+      </w:r>
+      <w:r>
+        <w:t xml:space="preserve"> (</w:t>
+      </w:r>
+      <w:r>
+        <w:rPr>
+          <w:i/>
+          <w:iCs/>
+        </w:rPr>
+        <w:t>mean</w:t>
+      </w:r>
+      <w:r>
+        <w:t xml:space="preserve"> = 93.98)</w:t>
+      </w:r>
+      <w:r>
+        <w:t>.</w:t>
       </w:r>
     </w:p>
     <w:p>
@@ -14140,7 +14175,7 @@
 </file>
 
 <file path=customXml/itemProps2.xml><?xml version="1.0" encoding="utf-8"?>
-<ds:datastoreItem xmlns:ds="http://schemas.openxmlformats.org/officeDocument/2006/customXml" ds:itemID="{97CDD3BE-BB83-4B12-B73A-43E5F56A6D59}"/>
+<ds:datastoreItem xmlns:ds="http://schemas.openxmlformats.org/officeDocument/2006/customXml" ds:itemID="{48AC1448-33E8-434F-965B-E46DA53A58E6}"/>
 </file>
 
 <file path=customXml/itemProps3.xml><?xml version="1.0" encoding="utf-8"?>
@@ -14148,5 +14183,5 @@
 </file>
 
 <file path=customXml/itemProps4.xml><?xml version="1.0" encoding="utf-8"?>
-<ds:datastoreItem xmlns:ds="http://schemas.openxmlformats.org/officeDocument/2006/customXml" ds:itemID="{48AC1448-33E8-434F-965B-E46DA53A58E6}"/>
+<ds:datastoreItem xmlns:ds="http://schemas.openxmlformats.org/officeDocument/2006/customXml" ds:itemID="{97CDD3BE-BB83-4B12-B73A-43E5F56A6D59}"/>
 </file>
</xml_diff>